<commit_message>
input all data of JS
</commit_message>
<xml_diff>
--- a/drought.docx
+++ b/drought.docx
@@ -33,7 +33,7 @@
         <w:rPr>
           <w:rFonts w:hint="eastAsia"/>
         </w:rPr>
-        <w:t>：常州，如皋，泰兴，东台，如皋，武进，靖江，无锡，，东台</w:t>
+        <w:t>：常州，如皋，泰兴，东台，如皋，武进，靖江，无锡，东台</w:t>
       </w:r>
     </w:p>
     <w:p>
@@ -118,7 +118,19 @@
         <w:rPr>
           <w:rFonts w:hint="eastAsia"/>
         </w:rPr>
-        <w:t>：奏邳，海州，赣榆，仪征</w:t>
+        <w:t>：</w:t>
+      </w:r>
+      <w:r>
+        <w:rPr>
+          <w:rFonts w:hint="eastAsia"/>
+        </w:rPr>
+        <w:t>邳州</w:t>
+      </w:r>
+      <w:r>
+        <w:rPr>
+          <w:rFonts w:hint="eastAsia"/>
+        </w:rPr>
+        <w:t>，海州，赣榆，仪征</w:t>
       </w:r>
     </w:p>
     <w:p>
@@ -169,7 +181,19 @@
         <w:rPr>
           <w:rFonts w:hint="eastAsia"/>
         </w:rPr>
-        <w:t>：江阴，无锡，涟水，镇江，镇江，武进，溧阳</w:t>
+        <w:t>：江阴，无锡，</w:t>
+      </w:r>
+      <w:r>
+        <w:rPr>
+          <w:rFonts w:hint="eastAsia"/>
+        </w:rPr>
+        <w:t>安东</w:t>
+      </w:r>
+      <w:r>
+        <w:rPr>
+          <w:rFonts w:hint="eastAsia"/>
+        </w:rPr>
+        <w:t>，镇江，镇江，武进，溧阳</w:t>
       </w:r>
     </w:p>
     <w:p>
@@ -271,7 +295,19 @@
         <w:rPr>
           <w:rFonts w:hint="eastAsia"/>
         </w:rPr>
-        <w:t>：南京，泗阳，徐州，扬州，淮安，镇江</w:t>
+        <w:t>：南京，</w:t>
+      </w:r>
+      <w:r>
+        <w:rPr>
+          <w:rFonts w:hint="eastAsia"/>
+        </w:rPr>
+        <w:t>宿迁</w:t>
+      </w:r>
+      <w:r>
+        <w:rPr>
+          <w:rFonts w:hint="eastAsia"/>
+        </w:rPr>
+        <w:t>，徐州，扬州，淮安，镇江</w:t>
       </w:r>
     </w:p>
     <w:p>
@@ -391,7 +427,15 @@
         <w:rPr>
           <w:rFonts w:hint="eastAsia"/>
         </w:rPr>
-        <w:t>：淮安，扬州，凤阳，常州，南京，江阴</w:t>
+        <w:t>：淮安，扬州，凤阳，常州</w:t>
+      </w:r>
+      <w:bookmarkStart w:id="0" w:name="_GoBack"/>
+      <w:bookmarkEnd w:id="0"/>
+      <w:r>
+        <w:rPr>
+          <w:rFonts w:hint="eastAsia"/>
+        </w:rPr>
+        <w:t>，南京，江阴</w:t>
       </w:r>
     </w:p>
     <w:p>
@@ -823,7 +867,19 @@
         <w:rPr>
           <w:rFonts w:hint="eastAsia"/>
         </w:rPr>
-        <w:t>：溧水，南京，泰州，徐州，徐州，肖县，沛县，丰县，邳县，睢宁，丰县</w:t>
+        <w:t>：溧水，南京，泰州，徐州，徐州，</w:t>
+      </w:r>
+      <w:r>
+        <w:rPr>
+          <w:rFonts w:hint="eastAsia"/>
+        </w:rPr>
+        <w:t>萧县</w:t>
+      </w:r>
+      <w:r>
+        <w:rPr>
+          <w:rFonts w:hint="eastAsia"/>
+        </w:rPr>
+        <w:t>，沛县，丰县，邳县，睢宁，丰县</w:t>
       </w:r>
     </w:p>
     <w:p>
@@ -874,7 +930,19 @@
         <w:rPr>
           <w:rFonts w:hint="eastAsia"/>
         </w:rPr>
-        <w:t>：常州府，武进，溧阳，高淳，江阴，常熟，吴县，南京，盱眙，涟水，泰兴，靖江，宝应，通州</w:t>
+        <w:t>：常州府，武进，溧阳，高淳，江阴，常熟，吴县，南京，盱眙，</w:t>
+      </w:r>
+      <w:r>
+        <w:rPr>
+          <w:rFonts w:hint="eastAsia"/>
+        </w:rPr>
+        <w:t>安东</w:t>
+      </w:r>
+      <w:r>
+        <w:rPr>
+          <w:rFonts w:hint="eastAsia"/>
+        </w:rPr>
+        <w:t>，泰兴，靖江，宝应，通州</w:t>
       </w:r>
     </w:p>
     <w:p>
@@ -926,7 +994,13 @@
         <w:rPr>
           <w:rFonts w:hint="eastAsia"/>
         </w:rPr>
-        <w:t>：徐州，邳州，宝应，南京，泗阳</w:t>
+        <w:t>：徐州，邳州，宝应，南京，</w:t>
+      </w:r>
+      <w:r>
+        <w:rPr>
+          <w:rFonts w:hint="eastAsia"/>
+        </w:rPr>
+        <w:t>宿迁</w:t>
       </w:r>
     </w:p>
     <w:p>
@@ -943,7 +1017,19 @@
         <w:rPr>
           <w:rFonts w:hint="eastAsia"/>
         </w:rPr>
-        <w:t>：如皋，清江，清河，仪征，泰州</w:t>
+        <w:t>：如皋，</w:t>
+      </w:r>
+      <w:r>
+        <w:rPr>
+          <w:rFonts w:hint="eastAsia"/>
+        </w:rPr>
+        <w:t>清河</w:t>
+      </w:r>
+      <w:r>
+        <w:rPr>
+          <w:rFonts w:hint="eastAsia"/>
+        </w:rPr>
+        <w:t>，仪征，泰州</w:t>
       </w:r>
     </w:p>
     <w:p>
@@ -977,7 +1063,13 @@
         <w:rPr>
           <w:rFonts w:hint="eastAsia"/>
         </w:rPr>
-        <w:t>：泰州，盱眙，涟水，安东</w:t>
+        <w:t>：泰州，盱眙，</w:t>
+      </w:r>
+      <w:r>
+        <w:rPr>
+          <w:rFonts w:hint="eastAsia"/>
+        </w:rPr>
+        <w:t>安东</w:t>
       </w:r>
     </w:p>
     <w:p>
@@ -1096,7 +1188,19 @@
         <w:rPr>
           <w:rFonts w:hint="eastAsia"/>
         </w:rPr>
-        <w:t>：江阴，吴江，吴县，涟水，安东，常州府，金坛，武进，溧阳，溧水，高淳，南京，江浦，六合，通州，如皋，徐州，仪征，靖江，泰州</w:t>
+        <w:t>：江阴，吴江，吴县，</w:t>
+      </w:r>
+      <w:r>
+        <w:rPr>
+          <w:rFonts w:hint="eastAsia"/>
+        </w:rPr>
+        <w:t>安东</w:t>
+      </w:r>
+      <w:r>
+        <w:rPr>
+          <w:rFonts w:hint="eastAsia"/>
+        </w:rPr>
+        <w:t>，常州府，金坛，武进，溧阳，溧水，高淳，南京，江浦，六合，通州，如皋，徐州，仪征，靖江，泰州</w:t>
       </w:r>
     </w:p>
     <w:p>
@@ -1113,7 +1217,19 @@
         <w:rPr>
           <w:rFonts w:hint="eastAsia"/>
         </w:rPr>
-        <w:t>：高淳，江阴，涟水，安东，南京，通州，如皋，徐州，丰县，仪征，靖江，泰州，宝应</w:t>
+        <w:t>：高淳，江阴，</w:t>
+      </w:r>
+      <w:r>
+        <w:rPr>
+          <w:rFonts w:hint="eastAsia"/>
+        </w:rPr>
+        <w:t>安东</w:t>
+      </w:r>
+      <w:r>
+        <w:rPr>
+          <w:rFonts w:hint="eastAsia"/>
+        </w:rPr>
+        <w:t>，南京，通州，如皋，徐州，丰县，仪征，靖江，泰州，宝应</w:t>
       </w:r>
     </w:p>
     <w:p>
@@ -1130,7 +1246,31 @@
         <w:rPr>
           <w:rFonts w:hint="eastAsia"/>
         </w:rPr>
-        <w:t>：常州府，镇江府，丹徒，丹阳，金坛，句容，武进，溧水，高淳，扬州，仪征，靖江，泰州，宝应，兴化，江都，南京，六合，江浦，苏州府，江阴，无锡，昆山，吴江，吴县，宿迁，盱眙，涟水，安东，通州，如皋，徐州，丰县，肖城，丰县，徐州，邳州，沛县，睢宁，盐城，徐州，淮安，盐城，扬州，扬州，仪征，靖江，泰州，宝应，江南镇，常州，苏州</w:t>
+        <w:t>：常州府，镇江府，丹徒，丹阳，金坛，句容，武进，溧水，高淳，扬州，仪征，靖江，泰州，宝应，兴化，江都，南京，六合，江浦，苏州府，江阴，无锡，昆山，吴江，吴县，宿迁，盱眙，</w:t>
+      </w:r>
+      <w:r>
+        <w:rPr>
+          <w:rFonts w:hint="eastAsia"/>
+        </w:rPr>
+        <w:t>安东</w:t>
+      </w:r>
+      <w:r>
+        <w:rPr>
+          <w:rFonts w:hint="eastAsia"/>
+        </w:rPr>
+        <w:t>，通州，如皋，徐州，丰县，肖城，丰县，徐州，邳州，沛县，睢宁，盐城，徐州，淮安，盐城，扬州，扬州，仪征，靖江，泰州，宝应，</w:t>
+      </w:r>
+      <w:r>
+        <w:rPr>
+          <w:rFonts w:hint="eastAsia"/>
+        </w:rPr>
+        <w:t>应天府，苏州府，松江府，常州府，镇江府</w:t>
+      </w:r>
+      <w:r>
+        <w:rPr>
+          <w:rFonts w:hint="eastAsia"/>
+        </w:rPr>
+        <w:t>镇，常州，苏州</w:t>
       </w:r>
     </w:p>
     <w:p>
@@ -1158,24 +1298,24 @@
         <w:rPr>
           <w:rFonts w:hint="eastAsia"/>
         </w:rPr>
+        <w:t>1642</w:t>
+      </w:r>
+      <w:r>
+        <w:rPr>
+          <w:rFonts w:hint="eastAsia"/>
+        </w:rPr>
+        <w:t>：金坛，武进，沛县</w:t>
+      </w:r>
+    </w:p>
+    <w:p>
+      <w:pPr>
+        <w:ind w:leftChars="95" w:left="199"/>
+      </w:pPr>
+      <w:r>
+        <w:rPr>
+          <w:rFonts w:hint="eastAsia"/>
+        </w:rPr>
         <w:lastRenderedPageBreak/>
-        <w:t>1642</w:t>
-      </w:r>
-      <w:r>
-        <w:rPr>
-          <w:rFonts w:hint="eastAsia"/>
-        </w:rPr>
-        <w:t>：金坛，武进，沛县</w:t>
-      </w:r>
-    </w:p>
-    <w:p>
-      <w:pPr>
-        <w:ind w:leftChars="95" w:left="199"/>
-      </w:pPr>
-      <w:r>
-        <w:rPr>
-          <w:rFonts w:hint="eastAsia"/>
-        </w:rPr>
         <w:t>1647</w:t>
       </w:r>
       <w:r>
@@ -1267,7 +1407,19 @@
         <w:rPr>
           <w:rFonts w:hint="eastAsia"/>
         </w:rPr>
-        <w:t>：南京，涟水，安东，睢宁</w:t>
+        <w:t>：南京，</w:t>
+      </w:r>
+      <w:r>
+        <w:rPr>
+          <w:rFonts w:hint="eastAsia"/>
+        </w:rPr>
+        <w:t>安东</w:t>
+      </w:r>
+      <w:r>
+        <w:rPr>
+          <w:rFonts w:hint="eastAsia"/>
+        </w:rPr>
+        <w:t>，睢宁</w:t>
       </w:r>
     </w:p>
     <w:p>
@@ -1301,7 +1453,31 @@
         <w:rPr>
           <w:rFonts w:hint="eastAsia"/>
         </w:rPr>
-        <w:t>：江阴，吴县，泗阳，清江，清河，盱眙，阜宁，仪征，镇江府，丹徒，丹阳，金坛，高淳</w:t>
+        <w:t>：江阴，吴县，</w:t>
+      </w:r>
+      <w:r>
+        <w:rPr>
+          <w:rFonts w:hint="eastAsia"/>
+        </w:rPr>
+        <w:t>宿迁</w:t>
+      </w:r>
+      <w:r>
+        <w:rPr>
+          <w:rFonts w:hint="eastAsia"/>
+        </w:rPr>
+        <w:t>，</w:t>
+      </w:r>
+      <w:r>
+        <w:rPr>
+          <w:rFonts w:hint="eastAsia"/>
+        </w:rPr>
+        <w:t>清河</w:t>
+      </w:r>
+      <w:r>
+        <w:rPr>
+          <w:rFonts w:hint="eastAsia"/>
+        </w:rPr>
+        <w:t>，盱眙，阜宁，仪征，镇江府，丹徒，丹阳，金坛，高淳</w:t>
       </w:r>
     </w:p>
     <w:p>
@@ -1318,7 +1494,19 @@
         <w:rPr>
           <w:rFonts w:hint="eastAsia"/>
         </w:rPr>
-        <w:t>：靖江，泰州，宝应，兴化，通州，如皋，常州府，镇江府，丹徒，丹阳，溧水，金坛，句容，溧阳，高淳，武进，宜兴，江浦，苏州府，江阴，昆山，盐城，宿迁淮安，徐州，清江，清河，盱眙，淮安</w:t>
+        <w:t>：靖江，泰州，宝应，兴化，通州，如皋，常州府，镇江府，丹徒，丹阳，溧水，金坛，句容，溧阳，高淳，武进，宜兴，江浦，苏州府，江阴，昆山，盐城，宿迁淮安，徐州，</w:t>
+      </w:r>
+      <w:r>
+        <w:rPr>
+          <w:rFonts w:hint="eastAsia"/>
+        </w:rPr>
+        <w:t>清河</w:t>
+      </w:r>
+      <w:r>
+        <w:rPr>
+          <w:rFonts w:hint="eastAsia"/>
+        </w:rPr>
+        <w:t>，盱眙，淮安</w:t>
       </w:r>
     </w:p>
     <w:p>
@@ -1352,7 +1540,19 @@
         <w:rPr>
           <w:rFonts w:hint="eastAsia"/>
         </w:rPr>
-        <w:t>：泗阳，丹徒，丹阳</w:t>
+        <w:t>：</w:t>
+      </w:r>
+      <w:r>
+        <w:rPr>
+          <w:rFonts w:hint="eastAsia"/>
+        </w:rPr>
+        <w:t>宿迁</w:t>
+      </w:r>
+      <w:r>
+        <w:rPr>
+          <w:rFonts w:hint="eastAsia"/>
+        </w:rPr>
+        <w:t>，丹徒，丹阳</w:t>
       </w:r>
     </w:p>
     <w:p>
@@ -1420,7 +1620,54 @@
         <w:rPr>
           <w:rFonts w:hint="eastAsia"/>
         </w:rPr>
-        <w:t>：淮安，淮安，涟水，安东，丹徒，武进，溧水，高淳，江浦，江阴，泰州，兴化，沛县，盐城</w:t>
+        <w:t>：淮安，淮安，</w:t>
+      </w:r>
+      <w:r>
+        <w:rPr>
+          <w:rFonts w:hint="eastAsia"/>
+        </w:rPr>
+        <w:t>安东</w:t>
+      </w:r>
+      <w:r>
+        <w:rPr>
+          <w:rFonts w:hint="eastAsia"/>
+        </w:rPr>
+        <w:t>，丹徒，武进，溧水，高淳，江浦，江阴，泰州，兴化，沛县，盐城</w:t>
+      </w:r>
+    </w:p>
+    <w:p>
+      <w:pPr>
+        <w:ind w:leftChars="95" w:left="199"/>
+      </w:pPr>
+      <w:r>
+        <w:rPr>
+          <w:rFonts w:hint="eastAsia"/>
+        </w:rPr>
+        <w:t>1721</w:t>
+      </w:r>
+      <w:r>
+        <w:rPr>
+          <w:rFonts w:hint="eastAsia"/>
+        </w:rPr>
+        <w:t>：丹阳，溧阳，溧水，江阴，常熟，吴江，太仓，丰县，睢宁，</w:t>
+      </w:r>
+      <w:r>
+        <w:rPr>
+          <w:rFonts w:hint="eastAsia"/>
+        </w:rPr>
+        <w:t>宿迁</w:t>
+      </w:r>
+      <w:r>
+        <w:rPr>
+          <w:rFonts w:hint="eastAsia"/>
+        </w:rPr>
+        <w:t>，</w:t>
+      </w:r>
+      <w:r>
+        <w:rPr>
+          <w:rFonts w:hint="eastAsia"/>
+        </w:rPr>
+        <w:t>安东</w:t>
       </w:r>
     </w:p>
     <w:p>
@@ -1432,23 +1679,6 @@
           <w:rFonts w:hint="eastAsia"/>
         </w:rPr>
         <w:lastRenderedPageBreak/>
-        <w:t>1721</w:t>
-      </w:r>
-      <w:r>
-        <w:rPr>
-          <w:rFonts w:hint="eastAsia"/>
-        </w:rPr>
-        <w:t>：丹阳，溧阳，溧水，江阴，常熟，吴江，太仓，丰县，睢宁，泗阳，涟水，安东</w:t>
-      </w:r>
-    </w:p>
-    <w:p>
-      <w:pPr>
-        <w:ind w:leftChars="95" w:left="199"/>
-      </w:pPr>
-      <w:r>
-        <w:rPr>
-          <w:rFonts w:hint="eastAsia"/>
-        </w:rPr>
         <w:t>1722</w:t>
       </w:r>
       <w:r>
@@ -1506,7 +1736,19 @@
         <w:rPr>
           <w:rFonts w:hint="eastAsia"/>
         </w:rPr>
-        <w:t>：丹徒，丹阳，句容，武进，溧阳，溧水，高淳，宿迁，赣榆，清江，清河，南京，上元，江宁，句容，溧水，高淳，江浦，六合，苏州，镇江，淮安，大河，扬州，仪征，上元，江宁，江浦，江阴，无锡，吴江，通州，如皋，泰兴，泰州，兴化，盐城，阜宁</w:t>
+        <w:t>：丹徒，丹阳，句容，武进，溧阳，溧水，高淳，宿迁，赣榆，</w:t>
+      </w:r>
+      <w:r>
+        <w:rPr>
+          <w:rFonts w:hint="eastAsia"/>
+        </w:rPr>
+        <w:t>清河</w:t>
+      </w:r>
+      <w:r>
+        <w:rPr>
+          <w:rFonts w:hint="eastAsia"/>
+        </w:rPr>
+        <w:t>，南京，上元，江宁，句容，溧水，高淳，江浦，六合，苏州，镇江，淮安，大河，扬州，仪征，上元，江宁，江浦，江阴，无锡，吴江，通州，如皋，泰兴，泰州，兴化，盐城，阜宁</w:t>
       </w:r>
     </w:p>
     <w:p>
@@ -1557,7 +1799,19 @@
         <w:rPr>
           <w:rFonts w:hint="eastAsia"/>
         </w:rPr>
-        <w:t>：句容，金坛，武进，溧水，泰州，兴化，高邮，江南，上元，江苏，邳县，邳州，宿迁，苏州府，江阴，常熟，昆山，吴江，吴县</w:t>
+        <w:t>：句容，金坛，武进，溧水，泰州，兴化，高邮，</w:t>
+      </w:r>
+      <w:r>
+        <w:rPr>
+          <w:rFonts w:hint="eastAsia"/>
+        </w:rPr>
+        <w:t>应天府，苏州府，松江府，常州府，镇江府</w:t>
+      </w:r>
+      <w:r>
+        <w:rPr>
+          <w:rFonts w:hint="eastAsia"/>
+        </w:rPr>
+        <w:t>，上元，江苏，邳县，邳州，宿迁，苏州府，江阴，常熟，昆山，吴江，吴县</w:t>
       </w:r>
     </w:p>
     <w:p>
@@ -1608,7 +1862,19 @@
         <w:rPr>
           <w:rFonts w:hint="eastAsia"/>
         </w:rPr>
-        <w:t>：仪征，泰兴，靖江，泰州，宝应，兴化，徐州府，铜山，邳县，宿迁，睢宁，丹阳，句容，金坛，溧水，高淳，武进，南京，六合，苏州府，江阴，常熟，太仓，昆山，吴江，吴县，宿迁，涟水，安东，通州，如皋，盐城，阜宁</w:t>
+        <w:t>：仪征，泰兴，靖江，泰州，宝应，兴化，徐州府，铜山，邳县，宿迁，睢宁，丹阳，句容，金坛，溧水，高淳，武进，南京，六合，苏州府，江阴，常熟，太仓，昆山，吴江，吴县，宿迁，</w:t>
+      </w:r>
+      <w:r>
+        <w:rPr>
+          <w:rFonts w:hint="eastAsia"/>
+        </w:rPr>
+        <w:t>安东</w:t>
+      </w:r>
+      <w:r>
+        <w:rPr>
+          <w:rFonts w:hint="eastAsia"/>
+        </w:rPr>
+        <w:t>，通州，如皋，盐城，阜宁</w:t>
       </w:r>
     </w:p>
     <w:p>
@@ -1676,7 +1942,19 @@
         <w:rPr>
           <w:rFonts w:hint="eastAsia"/>
         </w:rPr>
-        <w:t>：丹徒，丹阳，句容，金坛，武进，溧阳，，溧水，高淳，南京，六合，江浦，泗阳，盱眙，苏州府，江阴，常熟，太仓，昆山，吴江，吴县，通州，仪征，泰兴，靖江，泰</w:t>
+        <w:t>：丹徒，丹阳，句容，金坛，武进，溧阳，，溧水，高淳，南京，六合，江浦，</w:t>
+      </w:r>
+      <w:r>
+        <w:rPr>
+          <w:rFonts w:hint="eastAsia"/>
+        </w:rPr>
+        <w:t>宿迁</w:t>
+      </w:r>
+      <w:r>
+        <w:rPr>
+          <w:rFonts w:hint="eastAsia"/>
+        </w:rPr>
+        <w:t>，盱眙，苏州府，江阴，常熟，太仓，昆山，吴江，吴县，通州，仪征，泰兴，靖江，泰</w:t>
       </w:r>
       <w:r>
         <w:rPr>
@@ -1700,7 +1978,13 @@
         <w:rPr>
           <w:rFonts w:hint="eastAsia"/>
         </w:rPr>
-        <w:t>：盱眙，涟水</w:t>
+        <w:t>：盱眙，</w:t>
+      </w:r>
+      <w:r>
+        <w:rPr>
+          <w:rFonts w:hint="eastAsia"/>
+        </w:rPr>
+        <w:t>安东</w:t>
       </w:r>
     </w:p>
     <w:p>
@@ -1734,7 +2018,91 @@
         <w:rPr>
           <w:rFonts w:hint="eastAsia"/>
         </w:rPr>
-        <w:t>：苏北，江南，徐州，淮安，沛县，泗阳，盱眙，涟水，盐城，阜宁，南通，如皋，扬州，丹阳，句容，金坛，常州，溧水，高淳，金坛，苏州，江阴，常熟，昆山，太仓，吴县，丹徒，，句容，金坛，武进，溧阳，溧水，高淳，苏州，江阴，常熟，昆山，太仓，吴江，吴县，宿迁，泗阳，清江，盱眙，涟水，通州，如皋，六合，江浦，徐州府，沛县，睢宁，盐城，阜宁，扬州，泰兴，靖江，宝应，兴化</w:t>
+        <w:t>：苏北，</w:t>
+      </w:r>
+      <w:r>
+        <w:rPr>
+          <w:rFonts w:hint="eastAsia"/>
+        </w:rPr>
+        <w:t>应天府，苏州府，松江府，常州府，镇江府</w:t>
+      </w:r>
+      <w:r>
+        <w:rPr>
+          <w:rFonts w:hint="eastAsia"/>
+        </w:rPr>
+        <w:t>，徐州，淮安，沛县，</w:t>
+      </w:r>
+      <w:r>
+        <w:rPr>
+          <w:rFonts w:hint="eastAsia"/>
+        </w:rPr>
+        <w:t>宿迁</w:t>
+      </w:r>
+      <w:r>
+        <w:rPr>
+          <w:rFonts w:hint="eastAsia"/>
+        </w:rPr>
+        <w:t>，盱眙，</w:t>
+      </w:r>
+      <w:r>
+        <w:rPr>
+          <w:rFonts w:hint="eastAsia"/>
+        </w:rPr>
+        <w:t>安东</w:t>
+      </w:r>
+      <w:r>
+        <w:rPr>
+          <w:rFonts w:hint="eastAsia"/>
+        </w:rPr>
+        <w:t>，盐城，阜宁，</w:t>
+      </w:r>
+      <w:r>
+        <w:rPr>
+          <w:rFonts w:hint="eastAsia"/>
+        </w:rPr>
+        <w:t>通州</w:t>
+      </w:r>
+      <w:r>
+        <w:rPr>
+          <w:rFonts w:hint="eastAsia"/>
+        </w:rPr>
+        <w:t>，如皋，扬州，丹阳，句容，金坛，常州，溧水，高淳，金坛，苏州，江阴，常熟，昆山，太仓，吴县，丹徒，，句容，金坛，武进，溧阳，溧水，高淳，苏州，江阴，常熟，昆山，太仓，吴江，吴县，</w:t>
+      </w:r>
+      <w:r>
+        <w:rPr>
+          <w:rFonts w:hint="eastAsia"/>
+        </w:rPr>
+        <w:t>宿迁</w:t>
+      </w:r>
+      <w:r>
+        <w:rPr>
+          <w:rFonts w:hint="eastAsia"/>
+        </w:rPr>
+        <w:t>，</w:t>
+      </w:r>
+      <w:r>
+        <w:rPr>
+          <w:rFonts w:hint="eastAsia"/>
+        </w:rPr>
+        <w:t>清河</w:t>
+      </w:r>
+      <w:r>
+        <w:rPr>
+          <w:rFonts w:hint="eastAsia"/>
+        </w:rPr>
+        <w:t>，盱眙，</w:t>
+      </w:r>
+      <w:r>
+        <w:rPr>
+          <w:rFonts w:hint="eastAsia"/>
+        </w:rPr>
+        <w:t>安东</w:t>
+      </w:r>
+      <w:r>
+        <w:rPr>
+          <w:rFonts w:hint="eastAsia"/>
+        </w:rPr>
+        <w:t>，通州，如皋，六合，江浦，徐州府，沛县，睢宁，盐城，阜宁，扬州，泰兴，靖江，宝应，兴化</w:t>
       </w:r>
     </w:p>
     <w:p>
@@ -1751,7 +2119,13 @@
         <w:rPr>
           <w:rFonts w:hint="eastAsia"/>
         </w:rPr>
-        <w:t>：兴化，清江</w:t>
+        <w:t>：兴化，</w:t>
+      </w:r>
+      <w:r>
+        <w:rPr>
+          <w:rFonts w:hint="eastAsia"/>
+        </w:rPr>
+        <w:t>清河</w:t>
       </w:r>
     </w:p>
     <w:p>
@@ -1802,7 +2176,19 @@
         <w:rPr>
           <w:rFonts w:hint="eastAsia"/>
         </w:rPr>
-        <w:t>：丹徒，江阴，清江，睢宁，泰兴，靖江，宝应，兴化，盐城，阜宁</w:t>
+        <w:t>：丹徒，江阴，</w:t>
+      </w:r>
+      <w:r>
+        <w:rPr>
+          <w:rFonts w:hint="eastAsia"/>
+        </w:rPr>
+        <w:t>清河</w:t>
+      </w:r>
+      <w:r>
+        <w:rPr>
+          <w:rFonts w:hint="eastAsia"/>
+        </w:rPr>
+        <w:t>，睢宁，泰兴，靖江，宝应，兴化，盐城，阜宁</w:t>
       </w:r>
     </w:p>
     <w:p>
@@ -1860,10 +2246,14 @@
       <w:pPr>
         <w:ind w:left="420"/>
       </w:pPr>
-      <w:bookmarkStart w:id="0" w:name="_GoBack"/>
-      <w:bookmarkEnd w:id="0"/>
     </w:p>
     <w:sectPr>
+      <w:headerReference w:type="even" r:id="rId6"/>
+      <w:headerReference w:type="default" r:id="rId7"/>
+      <w:footerReference w:type="even" r:id="rId8"/>
+      <w:footerReference w:type="default" r:id="rId9"/>
+      <w:headerReference w:type="first" r:id="rId10"/>
+      <w:footerReference w:type="first" r:id="rId11"/>
       <w:pgSz w:w="11906" w:h="16838"/>
       <w:pgMar w:top="1440" w:right="1800" w:bottom="1440" w:left="1800" w:header="708" w:footer="708" w:gutter="0"/>
       <w:cols w:space="708"/>
@@ -1871,6 +2261,126 @@
     </w:sectPr>
   </w:body>
 </w:document>
+</file>
+
+<file path=word/endnotes.xml><?xml version="1.0" encoding="utf-8"?>
+<w:endnotes xmlns:wpc="http://schemas.microsoft.com/office/word/2010/wordprocessingCanvas" xmlns:cx="http://schemas.microsoft.com/office/drawing/2014/chartex" xmlns:cx1="http://schemas.microsoft.com/office/drawing/2015/9/8/chartex" xmlns:cx2="http://schemas.microsoft.com/office/drawing/2015/10/21/chartex" xmlns:cx3="http://schemas.microsoft.com/office/drawing/2016/5/9/chartex" xmlns:cx4="http://schemas.microsoft.com/office/drawing/2016/5/10/chartex" xmlns:cx5="http://schemas.microsoft.com/office/drawing/2016/5/11/chartex" xmlns:cx6="http://schemas.microsoft.com/office/drawing/2016/5/12/chartex" xmlns:cx7="http://schemas.microsoft.com/office/drawing/2016/5/13/chartex" xmlns:cx8="http://schemas.microsoft.com/office/drawing/2016/5/14/chartex" xmlns:mc="http://schemas.openxmlformats.org/markup-compatibility/2006" xmlns:aink="http://schemas.microsoft.com/office/drawing/2016/ink" xmlns:am3d="http://schemas.microsoft.com/office/drawing/2017/model3d" xmlns:o="urn:schemas-microsoft-com:office:office" xmlns:r="http://schemas.openxmlformats.org/officeDocument/2006/relationships" xmlns:m="http://schemas.openxmlformats.org/officeDocument/2006/math" xmlns:v="urn:schemas-microsoft-com:vml" xmlns:wp14="http://schemas.microsoft.com/office/word/2010/wordprocessingDrawing" xmlns:wp="http://schemas.openxmlformats.org/drawingml/2006/wordprocessingDrawing" xmlns:w10="urn:schemas-microsoft-com:office:word" xmlns:w="http://schemas.openxmlformats.org/wordprocessingml/2006/main" xmlns:w14="http://schemas.microsoft.com/office/word/2010/wordml" xmlns:w15="http://schemas.microsoft.com/office/word/2012/wordml" xmlns:w16cid="http://schemas.microsoft.com/office/word/2016/wordml/cid" xmlns:w16se="http://schemas.microsoft.com/office/word/2015/wordml/symex" xmlns:wpg="http://schemas.microsoft.com/office/word/2010/wordprocessingGroup" xmlns:wpi="http://schemas.microsoft.com/office/word/2010/wordprocessingInk" xmlns:wne="http://schemas.microsoft.com/office/word/2006/wordml" xmlns:wps="http://schemas.microsoft.com/office/word/2010/wordprocessingShape" mc:Ignorable="w14 w15 w16se w16cid wp14">
+  <w:endnote w:type="separator" w:id="-1">
+    <w:p>
+      <w:pPr>
+        <w:spacing w:after="0" w:line="240" w:lineRule="auto"/>
+        <w:ind w:left="420"/>
+      </w:pPr>
+      <w:r>
+        <w:separator/>
+      </w:r>
+    </w:p>
+  </w:endnote>
+  <w:endnote w:type="continuationSeparator" w:id="0">
+    <w:p>
+      <w:pPr>
+        <w:spacing w:after="0" w:line="240" w:lineRule="auto"/>
+        <w:ind w:left="420"/>
+      </w:pPr>
+      <w:r>
+        <w:continuationSeparator/>
+      </w:r>
+    </w:p>
+  </w:endnote>
+</w:endnotes>
+</file>
+
+<file path=word/footer1.xml><?xml version="1.0" encoding="utf-8"?>
+<w:ftr xmlns:wpc="http://schemas.microsoft.com/office/word/2010/wordprocessingCanvas" xmlns:cx="http://schemas.microsoft.com/office/drawing/2014/chartex" xmlns:cx1="http://schemas.microsoft.com/office/drawing/2015/9/8/chartex" xmlns:cx2="http://schemas.microsoft.com/office/drawing/2015/10/21/chartex" xmlns:cx3="http://schemas.microsoft.com/office/drawing/2016/5/9/chartex" xmlns:cx4="http://schemas.microsoft.com/office/drawing/2016/5/10/chartex" xmlns:cx5="http://schemas.microsoft.com/office/drawing/2016/5/11/chartex" xmlns:cx6="http://schemas.microsoft.com/office/drawing/2016/5/12/chartex" xmlns:cx7="http://schemas.microsoft.com/office/drawing/2016/5/13/chartex" xmlns:cx8="http://schemas.microsoft.com/office/drawing/2016/5/14/chartex" xmlns:mc="http://schemas.openxmlformats.org/markup-compatibility/2006" xmlns:aink="http://schemas.microsoft.com/office/drawing/2016/ink" xmlns:am3d="http://schemas.microsoft.com/office/drawing/2017/model3d" xmlns:o="urn:schemas-microsoft-com:office:office" xmlns:r="http://schemas.openxmlformats.org/officeDocument/2006/relationships" xmlns:m="http://schemas.openxmlformats.org/officeDocument/2006/math" xmlns:v="urn:schemas-microsoft-com:vml" xmlns:wp14="http://schemas.microsoft.com/office/word/2010/wordprocessingDrawing" xmlns:wp="http://schemas.openxmlformats.org/drawingml/2006/wordprocessingDrawing" xmlns:w10="urn:schemas-microsoft-com:office:word" xmlns:w="http://schemas.openxmlformats.org/wordprocessingml/2006/main" xmlns:w14="http://schemas.microsoft.com/office/word/2010/wordml" xmlns:w15="http://schemas.microsoft.com/office/word/2012/wordml" xmlns:w16cid="http://schemas.microsoft.com/office/word/2016/wordml/cid" xmlns:w16se="http://schemas.microsoft.com/office/word/2015/wordml/symex" xmlns:wpg="http://schemas.microsoft.com/office/word/2010/wordprocessingGroup" xmlns:wpi="http://schemas.microsoft.com/office/word/2010/wordprocessingInk" xmlns:wne="http://schemas.microsoft.com/office/word/2006/wordml" xmlns:wps="http://schemas.microsoft.com/office/word/2010/wordprocessingShape" mc:Ignorable="w14 w15 w16se w16cid wp14">
+  <w:p>
+    <w:pPr>
+      <w:pStyle w:val="Footer"/>
+      <w:ind w:left="420"/>
+    </w:pPr>
+  </w:p>
+</w:ftr>
+</file>
+
+<file path=word/footer2.xml><?xml version="1.0" encoding="utf-8"?>
+<w:ftr xmlns:wpc="http://schemas.microsoft.com/office/word/2010/wordprocessingCanvas" xmlns:cx="http://schemas.microsoft.com/office/drawing/2014/chartex" xmlns:cx1="http://schemas.microsoft.com/office/drawing/2015/9/8/chartex" xmlns:cx2="http://schemas.microsoft.com/office/drawing/2015/10/21/chartex" xmlns:cx3="http://schemas.microsoft.com/office/drawing/2016/5/9/chartex" xmlns:cx4="http://schemas.microsoft.com/office/drawing/2016/5/10/chartex" xmlns:cx5="http://schemas.microsoft.com/office/drawing/2016/5/11/chartex" xmlns:cx6="http://schemas.microsoft.com/office/drawing/2016/5/12/chartex" xmlns:cx7="http://schemas.microsoft.com/office/drawing/2016/5/13/chartex" xmlns:cx8="http://schemas.microsoft.com/office/drawing/2016/5/14/chartex" xmlns:mc="http://schemas.openxmlformats.org/markup-compatibility/2006" xmlns:aink="http://schemas.microsoft.com/office/drawing/2016/ink" xmlns:am3d="http://schemas.microsoft.com/office/drawing/2017/model3d" xmlns:o="urn:schemas-microsoft-com:office:office" xmlns:r="http://schemas.openxmlformats.org/officeDocument/2006/relationships" xmlns:m="http://schemas.openxmlformats.org/officeDocument/2006/math" xmlns:v="urn:schemas-microsoft-com:vml" xmlns:wp14="http://schemas.microsoft.com/office/word/2010/wordprocessingDrawing" xmlns:wp="http://schemas.openxmlformats.org/drawingml/2006/wordprocessingDrawing" xmlns:w10="urn:schemas-microsoft-com:office:word" xmlns:w="http://schemas.openxmlformats.org/wordprocessingml/2006/main" xmlns:w14="http://schemas.microsoft.com/office/word/2010/wordml" xmlns:w15="http://schemas.microsoft.com/office/word/2012/wordml" xmlns:w16cid="http://schemas.microsoft.com/office/word/2016/wordml/cid" xmlns:w16se="http://schemas.microsoft.com/office/word/2015/wordml/symex" xmlns:wpg="http://schemas.microsoft.com/office/word/2010/wordprocessingGroup" xmlns:wpi="http://schemas.microsoft.com/office/word/2010/wordprocessingInk" xmlns:wne="http://schemas.microsoft.com/office/word/2006/wordml" xmlns:wps="http://schemas.microsoft.com/office/word/2010/wordprocessingShape" mc:Ignorable="w14 w15 w16se w16cid wp14">
+  <w:p>
+    <w:pPr>
+      <w:pStyle w:val="Footer"/>
+      <w:ind w:left="420"/>
+    </w:pPr>
+  </w:p>
+</w:ftr>
+</file>
+
+<file path=word/footer3.xml><?xml version="1.0" encoding="utf-8"?>
+<w:ftr xmlns:wpc="http://schemas.microsoft.com/office/word/2010/wordprocessingCanvas" xmlns:cx="http://schemas.microsoft.com/office/drawing/2014/chartex" xmlns:cx1="http://schemas.microsoft.com/office/drawing/2015/9/8/chartex" xmlns:cx2="http://schemas.microsoft.com/office/drawing/2015/10/21/chartex" xmlns:cx3="http://schemas.microsoft.com/office/drawing/2016/5/9/chartex" xmlns:cx4="http://schemas.microsoft.com/office/drawing/2016/5/10/chartex" xmlns:cx5="http://schemas.microsoft.com/office/drawing/2016/5/11/chartex" xmlns:cx6="http://schemas.microsoft.com/office/drawing/2016/5/12/chartex" xmlns:cx7="http://schemas.microsoft.com/office/drawing/2016/5/13/chartex" xmlns:cx8="http://schemas.microsoft.com/office/drawing/2016/5/14/chartex" xmlns:mc="http://schemas.openxmlformats.org/markup-compatibility/2006" xmlns:aink="http://schemas.microsoft.com/office/drawing/2016/ink" xmlns:am3d="http://schemas.microsoft.com/office/drawing/2017/model3d" xmlns:o="urn:schemas-microsoft-com:office:office" xmlns:r="http://schemas.openxmlformats.org/officeDocument/2006/relationships" xmlns:m="http://schemas.openxmlformats.org/officeDocument/2006/math" xmlns:v="urn:schemas-microsoft-com:vml" xmlns:wp14="http://schemas.microsoft.com/office/word/2010/wordprocessingDrawing" xmlns:wp="http://schemas.openxmlformats.org/drawingml/2006/wordprocessingDrawing" xmlns:w10="urn:schemas-microsoft-com:office:word" xmlns:w="http://schemas.openxmlformats.org/wordprocessingml/2006/main" xmlns:w14="http://schemas.microsoft.com/office/word/2010/wordml" xmlns:w15="http://schemas.microsoft.com/office/word/2012/wordml" xmlns:w16cid="http://schemas.microsoft.com/office/word/2016/wordml/cid" xmlns:w16se="http://schemas.microsoft.com/office/word/2015/wordml/symex" xmlns:wpg="http://schemas.microsoft.com/office/word/2010/wordprocessingGroup" xmlns:wpi="http://schemas.microsoft.com/office/word/2010/wordprocessingInk" xmlns:wne="http://schemas.microsoft.com/office/word/2006/wordml" xmlns:wps="http://schemas.microsoft.com/office/word/2010/wordprocessingShape" mc:Ignorable="w14 w15 w16se w16cid wp14">
+  <w:p>
+    <w:pPr>
+      <w:pStyle w:val="Footer"/>
+      <w:ind w:left="420"/>
+    </w:pPr>
+  </w:p>
+</w:ftr>
+</file>
+
+<file path=word/footnotes.xml><?xml version="1.0" encoding="utf-8"?>
+<w:footnotes xmlns:wpc="http://schemas.microsoft.com/office/word/2010/wordprocessingCanvas" xmlns:cx="http://schemas.microsoft.com/office/drawing/2014/chartex" xmlns:cx1="http://schemas.microsoft.com/office/drawing/2015/9/8/chartex" xmlns:cx2="http://schemas.microsoft.com/office/drawing/2015/10/21/chartex" xmlns:cx3="http://schemas.microsoft.com/office/drawing/2016/5/9/chartex" xmlns:cx4="http://schemas.microsoft.com/office/drawing/2016/5/10/chartex" xmlns:cx5="http://schemas.microsoft.com/office/drawing/2016/5/11/chartex" xmlns:cx6="http://schemas.microsoft.com/office/drawing/2016/5/12/chartex" xmlns:cx7="http://schemas.microsoft.com/office/drawing/2016/5/13/chartex" xmlns:cx8="http://schemas.microsoft.com/office/drawing/2016/5/14/chartex" xmlns:mc="http://schemas.openxmlformats.org/markup-compatibility/2006" xmlns:aink="http://schemas.microsoft.com/office/drawing/2016/ink" xmlns:am3d="http://schemas.microsoft.com/office/drawing/2017/model3d" xmlns:o="urn:schemas-microsoft-com:office:office" xmlns:r="http://schemas.openxmlformats.org/officeDocument/2006/relationships" xmlns:m="http://schemas.openxmlformats.org/officeDocument/2006/math" xmlns:v="urn:schemas-microsoft-com:vml" xmlns:wp14="http://schemas.microsoft.com/office/word/2010/wordprocessingDrawing" xmlns:wp="http://schemas.openxmlformats.org/drawingml/2006/wordprocessingDrawing" xmlns:w10="urn:schemas-microsoft-com:office:word" xmlns:w="http://schemas.openxmlformats.org/wordprocessingml/2006/main" xmlns:w14="http://schemas.microsoft.com/office/word/2010/wordml" xmlns:w15="http://schemas.microsoft.com/office/word/2012/wordml" xmlns:w16cid="http://schemas.microsoft.com/office/word/2016/wordml/cid" xmlns:w16se="http://schemas.microsoft.com/office/word/2015/wordml/symex" xmlns:wpg="http://schemas.microsoft.com/office/word/2010/wordprocessingGroup" xmlns:wpi="http://schemas.microsoft.com/office/word/2010/wordprocessingInk" xmlns:wne="http://schemas.microsoft.com/office/word/2006/wordml" xmlns:wps="http://schemas.microsoft.com/office/word/2010/wordprocessingShape" mc:Ignorable="w14 w15 w16se w16cid wp14">
+  <w:footnote w:type="separator" w:id="-1">
+    <w:p>
+      <w:pPr>
+        <w:spacing w:after="0" w:line="240" w:lineRule="auto"/>
+        <w:ind w:left="420"/>
+      </w:pPr>
+      <w:r>
+        <w:separator/>
+      </w:r>
+    </w:p>
+  </w:footnote>
+  <w:footnote w:type="continuationSeparator" w:id="0">
+    <w:p>
+      <w:pPr>
+        <w:spacing w:after="0" w:line="240" w:lineRule="auto"/>
+        <w:ind w:left="420"/>
+      </w:pPr>
+      <w:r>
+        <w:continuationSeparator/>
+      </w:r>
+    </w:p>
+  </w:footnote>
+</w:footnotes>
+</file>
+
+<file path=word/header1.xml><?xml version="1.0" encoding="utf-8"?>
+<w:hdr xmlns:wpc="http://schemas.microsoft.com/office/word/2010/wordprocessingCanvas" xmlns:cx="http://schemas.microsoft.com/office/drawing/2014/chartex" xmlns:cx1="http://schemas.microsoft.com/office/drawing/2015/9/8/chartex" xmlns:cx2="http://schemas.microsoft.com/office/drawing/2015/10/21/chartex" xmlns:cx3="http://schemas.microsoft.com/office/drawing/2016/5/9/chartex" xmlns:cx4="http://schemas.microsoft.com/office/drawing/2016/5/10/chartex" xmlns:cx5="http://schemas.microsoft.com/office/drawing/2016/5/11/chartex" xmlns:cx6="http://schemas.microsoft.com/office/drawing/2016/5/12/chartex" xmlns:cx7="http://schemas.microsoft.com/office/drawing/2016/5/13/chartex" xmlns:cx8="http://schemas.microsoft.com/office/drawing/2016/5/14/chartex" xmlns:mc="http://schemas.openxmlformats.org/markup-compatibility/2006" xmlns:aink="http://schemas.microsoft.com/office/drawing/2016/ink" xmlns:am3d="http://schemas.microsoft.com/office/drawing/2017/model3d" xmlns:o="urn:schemas-microsoft-com:office:office" xmlns:r="http://schemas.openxmlformats.org/officeDocument/2006/relationships" xmlns:m="http://schemas.openxmlformats.org/officeDocument/2006/math" xmlns:v="urn:schemas-microsoft-com:vml" xmlns:wp14="http://schemas.microsoft.com/office/word/2010/wordprocessingDrawing" xmlns:wp="http://schemas.openxmlformats.org/drawingml/2006/wordprocessingDrawing" xmlns:w10="urn:schemas-microsoft-com:office:word" xmlns:w="http://schemas.openxmlformats.org/wordprocessingml/2006/main" xmlns:w14="http://schemas.microsoft.com/office/word/2010/wordml" xmlns:w15="http://schemas.microsoft.com/office/word/2012/wordml" xmlns:w16cid="http://schemas.microsoft.com/office/word/2016/wordml/cid" xmlns:w16se="http://schemas.microsoft.com/office/word/2015/wordml/symex" xmlns:wpg="http://schemas.microsoft.com/office/word/2010/wordprocessingGroup" xmlns:wpi="http://schemas.microsoft.com/office/word/2010/wordprocessingInk" xmlns:wne="http://schemas.microsoft.com/office/word/2006/wordml" xmlns:wps="http://schemas.microsoft.com/office/word/2010/wordprocessingShape" mc:Ignorable="w14 w15 w16se w16cid wp14">
+  <w:p>
+    <w:pPr>
+      <w:pStyle w:val="Header"/>
+      <w:ind w:left="420"/>
+    </w:pPr>
+  </w:p>
+</w:hdr>
+</file>
+
+<file path=word/header2.xml><?xml version="1.0" encoding="utf-8"?>
+<w:hdr xmlns:wpc="http://schemas.microsoft.com/office/word/2010/wordprocessingCanvas" xmlns:cx="http://schemas.microsoft.com/office/drawing/2014/chartex" xmlns:cx1="http://schemas.microsoft.com/office/drawing/2015/9/8/chartex" xmlns:cx2="http://schemas.microsoft.com/office/drawing/2015/10/21/chartex" xmlns:cx3="http://schemas.microsoft.com/office/drawing/2016/5/9/chartex" xmlns:cx4="http://schemas.microsoft.com/office/drawing/2016/5/10/chartex" xmlns:cx5="http://schemas.microsoft.com/office/drawing/2016/5/11/chartex" xmlns:cx6="http://schemas.microsoft.com/office/drawing/2016/5/12/chartex" xmlns:cx7="http://schemas.microsoft.com/office/drawing/2016/5/13/chartex" xmlns:cx8="http://schemas.microsoft.com/office/drawing/2016/5/14/chartex" xmlns:mc="http://schemas.openxmlformats.org/markup-compatibility/2006" xmlns:aink="http://schemas.microsoft.com/office/drawing/2016/ink" xmlns:am3d="http://schemas.microsoft.com/office/drawing/2017/model3d" xmlns:o="urn:schemas-microsoft-com:office:office" xmlns:r="http://schemas.openxmlformats.org/officeDocument/2006/relationships" xmlns:m="http://schemas.openxmlformats.org/officeDocument/2006/math" xmlns:v="urn:schemas-microsoft-com:vml" xmlns:wp14="http://schemas.microsoft.com/office/word/2010/wordprocessingDrawing" xmlns:wp="http://schemas.openxmlformats.org/drawingml/2006/wordprocessingDrawing" xmlns:w10="urn:schemas-microsoft-com:office:word" xmlns:w="http://schemas.openxmlformats.org/wordprocessingml/2006/main" xmlns:w14="http://schemas.microsoft.com/office/word/2010/wordml" xmlns:w15="http://schemas.microsoft.com/office/word/2012/wordml" xmlns:w16cid="http://schemas.microsoft.com/office/word/2016/wordml/cid" xmlns:w16se="http://schemas.microsoft.com/office/word/2015/wordml/symex" xmlns:wpg="http://schemas.microsoft.com/office/word/2010/wordprocessingGroup" xmlns:wpi="http://schemas.microsoft.com/office/word/2010/wordprocessingInk" xmlns:wne="http://schemas.microsoft.com/office/word/2006/wordml" xmlns:wps="http://schemas.microsoft.com/office/word/2010/wordprocessingShape" mc:Ignorable="w14 w15 w16se w16cid wp14">
+  <w:p>
+    <w:pPr>
+      <w:pStyle w:val="Header"/>
+      <w:ind w:left="420"/>
+    </w:pPr>
+  </w:p>
+</w:hdr>
+</file>
+
+<file path=word/header3.xml><?xml version="1.0" encoding="utf-8"?>
+<w:hdr xmlns:wpc="http://schemas.microsoft.com/office/word/2010/wordprocessingCanvas" xmlns:cx="http://schemas.microsoft.com/office/drawing/2014/chartex" xmlns:cx1="http://schemas.microsoft.com/office/drawing/2015/9/8/chartex" xmlns:cx2="http://schemas.microsoft.com/office/drawing/2015/10/21/chartex" xmlns:cx3="http://schemas.microsoft.com/office/drawing/2016/5/9/chartex" xmlns:cx4="http://schemas.microsoft.com/office/drawing/2016/5/10/chartex" xmlns:cx5="http://schemas.microsoft.com/office/drawing/2016/5/11/chartex" xmlns:cx6="http://schemas.microsoft.com/office/drawing/2016/5/12/chartex" xmlns:cx7="http://schemas.microsoft.com/office/drawing/2016/5/13/chartex" xmlns:cx8="http://schemas.microsoft.com/office/drawing/2016/5/14/chartex" xmlns:mc="http://schemas.openxmlformats.org/markup-compatibility/2006" xmlns:aink="http://schemas.microsoft.com/office/drawing/2016/ink" xmlns:am3d="http://schemas.microsoft.com/office/drawing/2017/model3d" xmlns:o="urn:schemas-microsoft-com:office:office" xmlns:r="http://schemas.openxmlformats.org/officeDocument/2006/relationships" xmlns:m="http://schemas.openxmlformats.org/officeDocument/2006/math" xmlns:v="urn:schemas-microsoft-com:vml" xmlns:wp14="http://schemas.microsoft.com/office/word/2010/wordprocessingDrawing" xmlns:wp="http://schemas.openxmlformats.org/drawingml/2006/wordprocessingDrawing" xmlns:w10="urn:schemas-microsoft-com:office:word" xmlns:w="http://schemas.openxmlformats.org/wordprocessingml/2006/main" xmlns:w14="http://schemas.microsoft.com/office/word/2010/wordml" xmlns:w15="http://schemas.microsoft.com/office/word/2012/wordml" xmlns:w16cid="http://schemas.microsoft.com/office/word/2016/wordml/cid" xmlns:w16se="http://schemas.microsoft.com/office/word/2015/wordml/symex" xmlns:wpg="http://schemas.microsoft.com/office/word/2010/wordprocessingGroup" xmlns:wpi="http://schemas.microsoft.com/office/word/2010/wordprocessingInk" xmlns:wne="http://schemas.microsoft.com/office/word/2006/wordml" xmlns:wps="http://schemas.microsoft.com/office/word/2010/wordprocessingShape" mc:Ignorable="w14 w15 w16se w16cid wp14">
+  <w:p>
+    <w:pPr>
+      <w:pStyle w:val="Header"/>
+      <w:ind w:left="420"/>
+    </w:pPr>
+  </w:p>
+</w:hdr>
 </file>
 
 <file path=word/styles.xml><?xml version="1.0" encoding="utf-8"?>
@@ -2310,6 +2820,60 @@
     <w:semiHidden/>
     <w:unhideWhenUsed/>
   </w:style>
+  <w:style w:type="paragraph" w:styleId="Header">
+    <w:name w:val="header"/>
+    <w:basedOn w:val="Normal"/>
+    <w:link w:val="HeaderChar"/>
+    <w:uiPriority w:val="99"/>
+    <w:unhideWhenUsed/>
+    <w:rsid w:val="00D82557"/>
+    <w:pPr>
+      <w:tabs>
+        <w:tab w:val="center" w:pos="4153"/>
+        <w:tab w:val="right" w:pos="8306"/>
+      </w:tabs>
+      <w:spacing w:after="0" w:line="240" w:lineRule="auto"/>
+    </w:pPr>
+  </w:style>
+  <w:style w:type="character" w:customStyle="1" w:styleId="HeaderChar">
+    <w:name w:val="Header Char"/>
+    <w:basedOn w:val="DefaultParagraphFont"/>
+    <w:link w:val="Header"/>
+    <w:uiPriority w:val="99"/>
+    <w:rsid w:val="00D82557"/>
+    <w:rPr>
+      <w:kern w:val="2"/>
+      <w:sz w:val="21"/>
+      <w:lang w:val="en-US"/>
+    </w:rPr>
+  </w:style>
+  <w:style w:type="paragraph" w:styleId="Footer">
+    <w:name w:val="footer"/>
+    <w:basedOn w:val="Normal"/>
+    <w:link w:val="FooterChar"/>
+    <w:uiPriority w:val="99"/>
+    <w:unhideWhenUsed/>
+    <w:rsid w:val="00D82557"/>
+    <w:pPr>
+      <w:tabs>
+        <w:tab w:val="center" w:pos="4153"/>
+        <w:tab w:val="right" w:pos="8306"/>
+      </w:tabs>
+      <w:spacing w:after="0" w:line="240" w:lineRule="auto"/>
+    </w:pPr>
+  </w:style>
+  <w:style w:type="character" w:customStyle="1" w:styleId="FooterChar">
+    <w:name w:val="Footer Char"/>
+    <w:basedOn w:val="DefaultParagraphFont"/>
+    <w:link w:val="Footer"/>
+    <w:uiPriority w:val="99"/>
+    <w:rsid w:val="00D82557"/>
+    <w:rPr>
+      <w:kern w:val="2"/>
+      <w:sz w:val="21"/>
+      <w:lang w:val="en-US"/>
+    </w:rPr>
+  </w:style>
 </w:styles>
 </file>
 

</xml_diff>